<commit_message>
Kort beskrivelse av møtet med Asle
</commit_message>
<xml_diff>
--- a/Referater.docx
+++ b/Referater.docx
@@ -18,27 +18,60 @@
         </w:rPr>
         <w:t>Referater fra interne og eksterne møter</w:t>
       </w:r>
+      <w:r>
+        <w:rPr>
+          <w:b/>
+          <w:sz w:val="32"/>
+          <w:szCs w:val="32"/>
+        </w:rPr>
+        <w:t xml:space="preserve"> – kladd </w:t>
+      </w:r>
     </w:p>
     <w:p/>
     <w:p/>
+    <w:p>
+      <w:pPr>
+        <w:rPr>
+          <w:b/>
+          <w:sz w:val="26"/>
+          <w:szCs w:val="26"/>
+        </w:rPr>
+      </w:pPr>
+      <w:r>
+        <w:rPr>
+          <w:b/>
+          <w:sz w:val="26"/>
+          <w:szCs w:val="26"/>
+        </w:rPr>
+        <w:t xml:space="preserve">Ekstern </w:t>
+      </w:r>
+      <w:r>
+        <w:rPr>
+          <w:b/>
+          <w:sz w:val="26"/>
+          <w:szCs w:val="26"/>
+        </w:rPr>
+        <w:t>kunde</w:t>
+      </w:r>
+      <w:r>
+        <w:rPr>
+          <w:b/>
+          <w:sz w:val="26"/>
+          <w:szCs w:val="26"/>
+        </w:rPr>
+        <w:t xml:space="preserve">møte med Aftenposten </w:t>
+      </w:r>
+    </w:p>
     <w:p/>
     <w:p>
-      <w:pPr>
-        <w:rPr>
-          <w:b/>
-        </w:rPr>
-      </w:pPr>
-      <w:r>
-        <w:rPr>
-          <w:b/>
-        </w:rPr>
-        <w:t xml:space="preserve">Ekstern møte med Aftenposten </w:t>
-      </w:r>
-    </w:p>
-    <w:p/>
-    <w:p>
-      <w:r>
-        <w:t>Dato:</w:t>
+      <w:r>
+        <w:rPr>
+          <w:b/>
+        </w:rPr>
+        <w:t>Dato</w:t>
+      </w:r>
+      <w:r>
+        <w:t>:</w:t>
       </w:r>
       <w:r>
         <w:t xml:space="preserve"> 10</w:t>
@@ -49,7 +82,13 @@
     </w:p>
     <w:p>
       <w:r>
-        <w:t xml:space="preserve">Tid: </w:t>
+        <w:rPr>
+          <w:b/>
+        </w:rPr>
+        <w:t>Tid</w:t>
+      </w:r>
+      <w:r>
+        <w:t xml:space="preserve">: </w:t>
       </w:r>
       <w:r>
         <w:t xml:space="preserve">12.40 </w:t>
@@ -61,17 +100,18 @@
         <w:t xml:space="preserve"> </w:t>
       </w:r>
       <w:r>
-        <w:t>14.</w:t>
-      </w:r>
-      <w:bookmarkStart w:id="0" w:name="_GoBack"/>
-      <w:bookmarkEnd w:id="0"/>
-      <w:r>
-        <w:t>00</w:t>
-      </w:r>
-    </w:p>
-    <w:p>
-      <w:r>
-        <w:t>Tilstede:</w:t>
+        <w:t>14.00</w:t>
+      </w:r>
+    </w:p>
+    <w:p>
+      <w:r>
+        <w:rPr>
+          <w:b/>
+        </w:rPr>
+        <w:t>Tilstede</w:t>
+      </w:r>
+      <w:r>
+        <w:t>:</w:t>
       </w:r>
       <w:r>
         <w:t xml:space="preserve"> Joanne Rasathurai, </w:t>
@@ -98,11 +138,20 @@
         <w:br/>
         <w:t xml:space="preserve">   Eirik W. Fossan (</w:t>
       </w:r>
+      <w:r>
+        <w:t xml:space="preserve">ekstern veileder) </w:t>
+      </w:r>
     </w:p>
     <w:p/>
     <w:p>
       <w:r>
-        <w:t>Sted:</w:t>
+        <w:rPr>
+          <w:b/>
+        </w:rPr>
+        <w:t>Sted</w:t>
+      </w:r>
+      <w:r>
+        <w:t>:</w:t>
       </w:r>
       <w:r>
         <w:t xml:space="preserve"> Aftenposten, adresse</w:t>
@@ -110,7 +159,13 @@
     </w:p>
     <w:p>
       <w:r>
-        <w:t>Fraværende:</w:t>
+        <w:rPr>
+          <w:b/>
+        </w:rPr>
+        <w:t>Fraværende</w:t>
+      </w:r>
+      <w:r>
+        <w:t>:</w:t>
       </w:r>
       <w:r>
         <w:t xml:space="preserve"> Henrik Eidhaug (prosjektdeltaker) </w:t>
@@ -118,7 +173,13 @@
     </w:p>
     <w:p>
       <w:r>
-        <w:t>Agenda:</w:t>
+        <w:rPr>
+          <w:b/>
+        </w:rPr>
+        <w:t>Agenda</w:t>
+      </w:r>
+      <w:r>
+        <w:t>:</w:t>
       </w:r>
       <w:r>
         <w:t xml:space="preserve"> Signere dokumenter, tilbakemel</w:t>
@@ -135,7 +196,13 @@
     </w:p>
     <w:p>
       <w:r>
-        <w:t xml:space="preserve">Kommentar: </w:t>
+        <w:rPr>
+          <w:b/>
+        </w:rPr>
+        <w:t>Kommentar</w:t>
+      </w:r>
+      <w:r>
+        <w:t xml:space="preserve">: </w:t>
       </w:r>
       <w:r>
         <w:t>Endring av prosjektbeskrivelse, underskriving av diverse dokumenter.</w:t>
@@ -168,60 +235,322 @@
     <w:p/>
     <w:p/>
     <w:p>
-      <w:r>
-        <w:t xml:space="preserve">Intern møte med Asle </w:t>
-      </w:r>
-    </w:p>
-    <w:p>
-      <w:r>
-        <w:t>Dato: 11.01.2013</w:t>
-      </w:r>
-    </w:p>
-    <w:p>
-      <w:r>
-        <w:t xml:space="preserve">Tid: </w:t>
-      </w:r>
-    </w:p>
-    <w:p>
-      <w:r>
-        <w:t>Tilstede:</w:t>
-      </w:r>
-    </w:p>
-    <w:p>
-      <w:r>
-        <w:t>Sted:</w:t>
-      </w:r>
-    </w:p>
-    <w:p>
-      <w:r>
-        <w:t>Fraværende:</w:t>
-      </w:r>
-    </w:p>
-    <w:p>
-      <w:r>
-        <w:t>Agenda:</w:t>
-      </w:r>
-    </w:p>
-    <w:p>
-      <w:r>
-        <w:t xml:space="preserve">Kommentar: </w:t>
-      </w:r>
-    </w:p>
-    <w:p>
-      <w:pPr>
+      <w:pPr>
+        <w:rPr>
+          <w:b/>
+          <w:sz w:val="26"/>
+          <w:szCs w:val="26"/>
+        </w:rPr>
+      </w:pPr>
+      <w:r>
+        <w:rPr>
+          <w:b/>
+          <w:sz w:val="26"/>
+          <w:szCs w:val="26"/>
+        </w:rPr>
+        <w:t xml:space="preserve">Intern </w:t>
+      </w:r>
+      <w:r>
+        <w:rPr>
+          <w:b/>
+          <w:sz w:val="26"/>
+          <w:szCs w:val="26"/>
+        </w:rPr>
+        <w:t>kunde</w:t>
+      </w:r>
+      <w:r>
+        <w:rPr>
+          <w:b/>
+          <w:sz w:val="26"/>
+          <w:szCs w:val="26"/>
+        </w:rPr>
+        <w:t xml:space="preserve">møte med Asle </w:t>
+      </w:r>
+    </w:p>
+    <w:p/>
+    <w:p>
+      <w:r>
+        <w:rPr>
+          <w:b/>
+        </w:rPr>
+        <w:t>Dato</w:t>
+      </w:r>
+      <w:r>
+        <w:t>: 11.01.2013</w:t>
+      </w:r>
+    </w:p>
+    <w:p>
+      <w:r>
+        <w:rPr>
+          <w:b/>
+        </w:rPr>
+        <w:t>Tid</w:t>
+      </w:r>
+      <w:r>
+        <w:t xml:space="preserve">: </w:t>
+      </w:r>
+      <w:r>
+        <w:t>09.50-10.20</w:t>
+      </w:r>
+    </w:p>
+    <w:p>
+      <w:r>
+        <w:rPr>
+          <w:b/>
+        </w:rPr>
+        <w:t>Tilstede</w:t>
+      </w:r>
+      <w:r>
+        <w:t>:</w:t>
+      </w:r>
+      <w:r>
+        <w:t xml:space="preserve"> </w:t>
+      </w:r>
+      <w:r>
+        <w:t xml:space="preserve">Joanne Rasathurai, </w:t>
+      </w:r>
+    </w:p>
+    <w:p>
+      <w:pPr>
+        <w:ind w:left="708"/>
+      </w:pPr>
+      <w:r>
+        <w:t xml:space="preserve">   Torstein Ringnes</w:t>
+      </w:r>
+      <w:r>
+        <w:br/>
+        <w:t xml:space="preserve">   Ve</w:t>
+      </w:r>
+      <w:r>
+        <w:t>gard Svendsen</w:t>
+      </w:r>
+      <w:r>
+        <w:br/>
+        <w:t xml:space="preserve">   Asle Fagerstrøm</w:t>
+      </w:r>
+      <w:r>
+        <w:t xml:space="preserve"> (</w:t>
+      </w:r>
+      <w:r>
+        <w:t>intern</w:t>
+      </w:r>
+      <w:r>
+        <w:t xml:space="preserve"> veileder) </w:t>
+      </w:r>
+    </w:p>
+    <w:p/>
+    <w:p>
+      <w:r>
+        <w:rPr>
+          <w:b/>
+        </w:rPr>
+        <w:t>Sted</w:t>
+      </w:r>
+      <w:r>
+        <w:t>:</w:t>
+      </w:r>
+      <w:r>
+        <w:t xml:space="preserve"> NITH (sweigaardsgate) </w:t>
+      </w:r>
+    </w:p>
+    <w:p>
+      <w:r>
+        <w:rPr>
+          <w:b/>
+        </w:rPr>
+        <w:t>Fraværende</w:t>
+      </w:r>
+      <w:r>
+        <w:t>:</w:t>
+      </w:r>
+      <w:r>
+        <w:t xml:space="preserve"> - </w:t>
+      </w:r>
+    </w:p>
+    <w:p>
+      <w:r>
+        <w:rPr>
+          <w:b/>
+        </w:rPr>
+        <w:t>Agenda</w:t>
+      </w:r>
+      <w:r>
+        <w:t>:</w:t>
+      </w:r>
+      <w:r>
+        <w:t xml:space="preserve"> Tilbakemelding av Scope </w:t>
+      </w:r>
+    </w:p>
+    <w:p>
+      <w:r>
+        <w:rPr>
+          <w:b/>
+        </w:rPr>
+        <w:t>Kommentar</w:t>
+      </w:r>
+      <w:r>
+        <w:t xml:space="preserve">: </w:t>
+      </w:r>
+      <w:r>
+        <w:t xml:space="preserve">Fikk tilbakemelding på prosjektplan. Mangel på problemstilling og ble definert. </w:t>
+      </w:r>
+      <w:r>
+        <w:t xml:space="preserve">Ideer og tanker til forskningpaper og tilleggsfunksjon som kan utvikles senere i prosjeketet. </w:t>
+      </w:r>
+      <w:bookmarkStart w:id="0" w:name="_GoBack"/>
+      <w:bookmarkEnd w:id="0"/>
+    </w:p>
+    <w:p/>
+    <w:p>
+      <w:r>
+        <w:t>Andre saker som vi fikk tilbakemelding på:</w:t>
+      </w:r>
+    </w:p>
+    <w:p>
+      <w:pPr>
+        <w:pStyle w:val="Listeavsnitt"/>
+        <w:numPr>
+          <w:ilvl w:val="0"/>
+          <w:numId w:val="1"/>
+        </w:numPr>
+      </w:pPr>
+      <w:r>
+        <w:t>vi kan analysere på tidslinje</w:t>
+      </w:r>
+    </w:p>
+    <w:p>
+      <w:pPr>
+        <w:pStyle w:val="Listeavsnitt"/>
+        <w:numPr>
+          <w:ilvl w:val="0"/>
+          <w:numId w:val="1"/>
+        </w:numPr>
+      </w:pPr>
+      <w:r>
+        <w:t xml:space="preserve">kan utvikle tilleggsfunksjon etter utvikling av hovedfunksjonen </w:t>
+      </w:r>
+    </w:p>
+    <w:p>
+      <w:pPr>
+        <w:pStyle w:val="Listeavsnitt"/>
+        <w:numPr>
+          <w:ilvl w:val="0"/>
+          <w:numId w:val="1"/>
+        </w:numPr>
         <w:pBdr>
           <w:bottom w:val="single" w:sz="12" w:space="1" w:color="auto"/>
         </w:pBdr>
       </w:pPr>
-    </w:p>
-    <w:p/>
-    <w:p/>
-    <w:p>
-      <w:pPr>
+      <w:r>
+        <w:t xml:space="preserve">Informasjonsvisualisering (zoom funksjon) </w:t>
+      </w:r>
+      <w:r>
+        <w:sym w:font="Wingdings" w:char="F0E0"/>
+      </w:r>
+      <w:r>
+        <w:t xml:space="preserve"> forskning og definere hvordan kunden får oversikt </w:t>
+      </w:r>
+    </w:p>
+    <w:p>
+      <w:pPr>
+        <w:pStyle w:val="Listeavsnitt"/>
+        <w:numPr>
+          <w:ilvl w:val="0"/>
+          <w:numId w:val="1"/>
+        </w:numPr>
         <w:pBdr>
           <w:bottom w:val="single" w:sz="12" w:space="1" w:color="auto"/>
         </w:pBdr>
       </w:pPr>
+      <w:r>
+        <w:t>Finne eventuelle for</w:t>
+      </w:r>
+      <w:r>
+        <w:t>skningspaper som vi kan benytte</w:t>
+      </w:r>
+      <w:r>
+        <w:br/>
+      </w:r>
+    </w:p>
+    <w:p/>
+    <w:p/>
+    <w:p>
+      <w:r>
+        <w:rPr>
+          <w:b/>
+        </w:rPr>
+        <w:t>Dato</w:t>
+      </w:r>
+      <w:r>
+        <w:t xml:space="preserve">: </w:t>
+      </w:r>
+    </w:p>
+    <w:p>
+      <w:r>
+        <w:rPr>
+          <w:b/>
+        </w:rPr>
+        <w:lastRenderedPageBreak/>
+        <w:t>Tid</w:t>
+      </w:r>
+      <w:r>
+        <w:t xml:space="preserve">: </w:t>
+      </w:r>
+    </w:p>
+    <w:p>
+      <w:r>
+        <w:rPr>
+          <w:b/>
+        </w:rPr>
+        <w:t>Tilstede</w:t>
+      </w:r>
+      <w:r>
+        <w:t>:</w:t>
+      </w:r>
+    </w:p>
+    <w:p>
+      <w:r>
+        <w:rPr>
+          <w:b/>
+        </w:rPr>
+        <w:t>Sted</w:t>
+      </w:r>
+      <w:r>
+        <w:t>:</w:t>
+      </w:r>
+    </w:p>
+    <w:p>
+      <w:r>
+        <w:rPr>
+          <w:b/>
+        </w:rPr>
+        <w:t>Fraværende</w:t>
+      </w:r>
+      <w:r>
+        <w:t>:</w:t>
+      </w:r>
+    </w:p>
+    <w:p>
+      <w:r>
+        <w:rPr>
+          <w:b/>
+        </w:rPr>
+        <w:t>Agenda</w:t>
+      </w:r>
+      <w:r>
+        <w:t>:</w:t>
+      </w:r>
+    </w:p>
+    <w:p>
+      <w:r>
+        <w:rPr>
+          <w:b/>
+        </w:rPr>
+        <w:t>Kommentar</w:t>
+      </w:r>
+      <w:r>
+        <w:t xml:space="preserve">: </w:t>
+      </w:r>
     </w:p>
     <w:p>
       <w:pPr>
@@ -236,6 +565,104 @@
           <w:bottom w:val="single" w:sz="12" w:space="1" w:color="auto"/>
         </w:pBdr>
       </w:pPr>
+    </w:p>
+    <w:p>
+      <w:pPr>
+        <w:pBdr>
+          <w:bottom w:val="single" w:sz="12" w:space="1" w:color="auto"/>
+        </w:pBdr>
+      </w:pPr>
+    </w:p>
+    <w:p>
+      <w:pPr>
+        <w:pBdr>
+          <w:bottom w:val="single" w:sz="12" w:space="1" w:color="auto"/>
+        </w:pBdr>
+      </w:pPr>
+    </w:p>
+    <w:p>
+      <w:pPr>
+        <w:rPr>
+          <w:b/>
+        </w:rPr>
+      </w:pPr>
+    </w:p>
+    <w:p>
+      <w:r>
+        <w:rPr>
+          <w:b/>
+        </w:rPr>
+        <w:t>Dato</w:t>
+      </w:r>
+      <w:r>
+        <w:t>: 11.01.2013</w:t>
+      </w:r>
+    </w:p>
+    <w:p>
+      <w:r>
+        <w:rPr>
+          <w:b/>
+        </w:rPr>
+        <w:t>Tid</w:t>
+      </w:r>
+      <w:r>
+        <w:t xml:space="preserve">: </w:t>
+      </w:r>
+    </w:p>
+    <w:p>
+      <w:r>
+        <w:rPr>
+          <w:b/>
+        </w:rPr>
+        <w:t>Tilstede</w:t>
+      </w:r>
+      <w:r>
+        <w:t>:</w:t>
+      </w:r>
+    </w:p>
+    <w:p>
+      <w:r>
+        <w:rPr>
+          <w:b/>
+        </w:rPr>
+        <w:t>Sted</w:t>
+      </w:r>
+      <w:r>
+        <w:t>:</w:t>
+      </w:r>
+    </w:p>
+    <w:p>
+      <w:r>
+        <w:rPr>
+          <w:b/>
+        </w:rPr>
+        <w:t>Fraværende</w:t>
+      </w:r>
+      <w:r>
+        <w:t>:</w:t>
+      </w:r>
+    </w:p>
+    <w:p>
+      <w:r>
+        <w:rPr>
+          <w:b/>
+        </w:rPr>
+        <w:t>Agenda</w:t>
+      </w:r>
+      <w:r>
+        <w:t>:</w:t>
+      </w:r>
+    </w:p>
+    <w:p>
+      <w:r>
+        <w:rPr>
+          <w:b/>
+        </w:rPr>
+        <w:t>Kommentar</w:t>
+      </w:r>
+      <w:r>
+        <w:t xml:space="preserve">: </w:t>
+      </w:r>
     </w:p>
     <w:p>
       <w:pPr>
@@ -252,6 +679,126 @@
     </w:sectPr>
   </w:body>
 </w:document>
+</file>
+
+<file path=word/numbering.xml><?xml version="1.0" encoding="utf-8"?>
+<w:numbering xmlns:wpc="http://schemas.microsoft.com/office/word/2010/wordprocessingCanvas" xmlns:mo="http://schemas.microsoft.com/office/mac/office/2008/main" xmlns:mc="http://schemas.openxmlformats.org/markup-compatibility/2006" xmlns:mv="urn:schemas-microsoft-com:mac:vml" xmlns:o="urn:schemas-microsoft-com:office:office" xmlns:r="http://schemas.openxmlformats.org/officeDocument/2006/relationships" xmlns:m="http://schemas.openxmlformats.org/officeDocument/2006/math" xmlns:v="urn:schemas-microsoft-com:vml" xmlns:wp14="http://schemas.microsoft.com/office/word/2010/wordprocessingDrawing" xmlns:wp="http://schemas.openxmlformats.org/drawingml/2006/wordprocessingDrawing" xmlns:w10="urn:schemas-microsoft-com:office:word" xmlns:w="http://schemas.openxmlformats.org/wordprocessingml/2006/main" xmlns:w14="http://schemas.microsoft.com/office/word/2010/wordml" xmlns:wpg="http://schemas.microsoft.com/office/word/2010/wordprocessingGroup" xmlns:wpi="http://schemas.microsoft.com/office/word/2010/wordprocessingInk" xmlns:wne="http://schemas.microsoft.com/office/word/2006/wordml" xmlns:wps="http://schemas.microsoft.com/office/word/2010/wordprocessingShape" mc:Ignorable="w14 wp14">
+  <w:abstractNum w:abstractNumId="0">
+    <w:nsid w:val="69B33881"/>
+    <w:multiLevelType w:val="hybridMultilevel"/>
+    <w:tmpl w:val="186AFB80"/>
+    <w:lvl w:ilvl="0" w:tplc="96F6FFE2">
+      <w:numFmt w:val="bullet"/>
+      <w:lvlText w:val=""/>
+      <w:lvlJc w:val="left"/>
+      <w:pPr>
+        <w:ind w:left="720" w:hanging="360"/>
+      </w:pPr>
+      <w:rPr>
+        <w:rFonts w:ascii="Symbol" w:eastAsiaTheme="minorEastAsia" w:hAnsi="Symbol" w:cstheme="minorBidi" w:hint="default"/>
+      </w:rPr>
+    </w:lvl>
+    <w:lvl w:ilvl="1" w:tplc="04090003" w:tentative="1">
+      <w:start w:val="1"/>
+      <w:numFmt w:val="bullet"/>
+      <w:lvlText w:val="o"/>
+      <w:lvlJc w:val="left"/>
+      <w:pPr>
+        <w:ind w:left="1440" w:hanging="360"/>
+      </w:pPr>
+      <w:rPr>
+        <w:rFonts w:ascii="Courier New" w:hAnsi="Courier New" w:hint="default"/>
+      </w:rPr>
+    </w:lvl>
+    <w:lvl w:ilvl="2" w:tplc="04090005" w:tentative="1">
+      <w:start w:val="1"/>
+      <w:numFmt w:val="bullet"/>
+      <w:lvlText w:val=""/>
+      <w:lvlJc w:val="left"/>
+      <w:pPr>
+        <w:ind w:left="2160" w:hanging="360"/>
+      </w:pPr>
+      <w:rPr>
+        <w:rFonts w:ascii="Wingdings" w:hAnsi="Wingdings" w:hint="default"/>
+      </w:rPr>
+    </w:lvl>
+    <w:lvl w:ilvl="3" w:tplc="04090001" w:tentative="1">
+      <w:start w:val="1"/>
+      <w:numFmt w:val="bullet"/>
+      <w:lvlText w:val=""/>
+      <w:lvlJc w:val="left"/>
+      <w:pPr>
+        <w:ind w:left="2880" w:hanging="360"/>
+      </w:pPr>
+      <w:rPr>
+        <w:rFonts w:ascii="Symbol" w:hAnsi="Symbol" w:hint="default"/>
+      </w:rPr>
+    </w:lvl>
+    <w:lvl w:ilvl="4" w:tplc="04090003" w:tentative="1">
+      <w:start w:val="1"/>
+      <w:numFmt w:val="bullet"/>
+      <w:lvlText w:val="o"/>
+      <w:lvlJc w:val="left"/>
+      <w:pPr>
+        <w:ind w:left="3600" w:hanging="360"/>
+      </w:pPr>
+      <w:rPr>
+        <w:rFonts w:ascii="Courier New" w:hAnsi="Courier New" w:hint="default"/>
+      </w:rPr>
+    </w:lvl>
+    <w:lvl w:ilvl="5" w:tplc="04090005" w:tentative="1">
+      <w:start w:val="1"/>
+      <w:numFmt w:val="bullet"/>
+      <w:lvlText w:val=""/>
+      <w:lvlJc w:val="left"/>
+      <w:pPr>
+        <w:ind w:left="4320" w:hanging="360"/>
+      </w:pPr>
+      <w:rPr>
+        <w:rFonts w:ascii="Wingdings" w:hAnsi="Wingdings" w:hint="default"/>
+      </w:rPr>
+    </w:lvl>
+    <w:lvl w:ilvl="6" w:tplc="04090001" w:tentative="1">
+      <w:start w:val="1"/>
+      <w:numFmt w:val="bullet"/>
+      <w:lvlText w:val=""/>
+      <w:lvlJc w:val="left"/>
+      <w:pPr>
+        <w:ind w:left="5040" w:hanging="360"/>
+      </w:pPr>
+      <w:rPr>
+        <w:rFonts w:ascii="Symbol" w:hAnsi="Symbol" w:hint="default"/>
+      </w:rPr>
+    </w:lvl>
+    <w:lvl w:ilvl="7" w:tplc="04090003" w:tentative="1">
+      <w:start w:val="1"/>
+      <w:numFmt w:val="bullet"/>
+      <w:lvlText w:val="o"/>
+      <w:lvlJc w:val="left"/>
+      <w:pPr>
+        <w:ind w:left="5760" w:hanging="360"/>
+      </w:pPr>
+      <w:rPr>
+        <w:rFonts w:ascii="Courier New" w:hAnsi="Courier New" w:hint="default"/>
+      </w:rPr>
+    </w:lvl>
+    <w:lvl w:ilvl="8" w:tplc="04090005" w:tentative="1">
+      <w:start w:val="1"/>
+      <w:numFmt w:val="bullet"/>
+      <w:lvlText w:val=""/>
+      <w:lvlJc w:val="left"/>
+      <w:pPr>
+        <w:ind w:left="6480" w:hanging="360"/>
+      </w:pPr>
+      <w:rPr>
+        <w:rFonts w:ascii="Wingdings" w:hAnsi="Wingdings" w:hint="default"/>
+      </w:rPr>
+    </w:lvl>
+  </w:abstractNum>
+  <w:num w:numId="1">
+    <w:abstractNumId w:val="0"/>
+  </w:num>
+</w:numbering>
 </file>
 
 <file path=word/styles.xml><?xml version="1.0" encoding="utf-8"?>

</xml_diff>